<commit_message>
remove cutoff ! from win
</commit_message>
<xml_diff>
--- a/LAAI report.docx
+++ b/LAAI report.docx
@@ -68,12 +68,12 @@
           <wp:inline distB="114300" distT="114300" distL="114300" distR="114300">
             <wp:extent cx="3638550" cy="2501032"/>
             <wp:effectExtent b="0" l="0" r="0" t="0"/>
-            <wp:docPr id="6" name="image9.png"/>
+            <wp:docPr id="6" name="image2.png"/>
             <a:graphic>
               <a:graphicData uri="http://schemas.openxmlformats.org/drawingml/2006/picture">
                 <pic:pic>
                   <pic:nvPicPr>
-                    <pic:cNvPr id="0" name="image9.png"/>
+                    <pic:cNvPr id="0" name="image2.png"/>
                     <pic:cNvPicPr preferRelativeResize="0"/>
                   </pic:nvPicPr>
                   <pic:blipFill>
@@ -986,12 +986,12 @@
           <wp:inline distB="0" distT="0" distL="0" distR="0">
             <wp:extent cx="1685925" cy="1685925"/>
             <wp:effectExtent b="0" l="0" r="0" t="0"/>
-            <wp:docPr descr="Immagine che contiene testo&#10;&#10;Descrizione generata automaticamente" id="7" name="image6.png"/>
+            <wp:docPr descr="Immagine che contiene testo&#10;&#10;Descrizione generata automaticamente" id="7" name="image8.png"/>
             <a:graphic>
               <a:graphicData uri="http://schemas.openxmlformats.org/drawingml/2006/picture">
                 <pic:pic>
                   <pic:nvPicPr>
-                    <pic:cNvPr descr="Immagine che contiene testo&#10;&#10;Descrizione generata automaticamente" id="0" name="image6.png"/>
+                    <pic:cNvPr descr="Immagine che contiene testo&#10;&#10;Descrizione generata automaticamente" id="0" name="image8.png"/>
                     <pic:cNvPicPr preferRelativeResize="0"/>
                   </pic:nvPicPr>
                   <pic:blipFill>
@@ -1254,12 +1254,12 @@
             <wp:extent cx="3673263" cy="1441132"/>
             <wp:effectExtent b="0" l="0" r="0" t="0"/>
             <wp:wrapSquare wrapText="bothSides" distB="114300" distT="114300" distL="114300" distR="114300"/>
-            <wp:docPr id="10" name="image4.png"/>
+            <wp:docPr id="10" name="image1.png"/>
             <a:graphic>
               <a:graphicData uri="http://schemas.openxmlformats.org/drawingml/2006/picture">
                 <pic:pic>
                   <pic:nvPicPr>
-                    <pic:cNvPr id="0" name="image4.png"/>
+                    <pic:cNvPr id="0" name="image1.png"/>
                     <pic:cNvPicPr preferRelativeResize="0"/>
                   </pic:nvPicPr>
                   <pic:blipFill>
@@ -1296,12 +1296,12 @@
             <wp:extent cx="2995613" cy="1100028"/>
             <wp:effectExtent b="0" l="0" r="0" t="0"/>
             <wp:wrapSquare wrapText="bothSides" distB="114300" distT="114300" distL="114300" distR="114300"/>
-            <wp:docPr id="5" name="image3.png"/>
+            <wp:docPr id="5" name="image4.png"/>
             <a:graphic>
               <a:graphicData uri="http://schemas.openxmlformats.org/drawingml/2006/picture">
                 <pic:pic>
                   <pic:nvPicPr>
-                    <pic:cNvPr id="0" name="image3.png"/>
+                    <pic:cNvPr id="0" name="image4.png"/>
                     <pic:cNvPicPr preferRelativeResize="0"/>
                   </pic:nvPicPr>
                   <pic:blipFill>
@@ -1432,17 +1432,17 @@
             <wp:extent cx="3728170" cy="1784033"/>
             <wp:effectExtent b="0" l="0" r="0" t="0"/>
             <wp:wrapSquare wrapText="bothSides" distB="114300" distT="114300" distL="114300" distR="114300"/>
-            <wp:docPr id="11" name="image11.png"/>
+            <wp:docPr id="11" name="image3.png"/>
             <a:graphic>
               <a:graphicData uri="http://schemas.openxmlformats.org/drawingml/2006/picture">
                 <pic:pic>
                   <pic:nvPicPr>
-                    <pic:cNvPr id="0" name="image11.png"/>
+                    <pic:cNvPr id="0" name="image3.png"/>
                     <pic:cNvPicPr preferRelativeResize="0"/>
                   </pic:nvPicPr>
                   <pic:blipFill>
                     <a:blip r:embed="rId13"/>
-                    <a:srcRect b="0" l="0" r="0" t="0"/>
+                    <a:srcRect b="306" l="0" r="0" t="306"/>
                     <a:stretch>
                       <a:fillRect/>
                     </a:stretch>
@@ -1650,12 +1650,12 @@
           <wp:inline distB="114300" distT="114300" distL="114300" distR="114300">
             <wp:extent cx="3824288" cy="645659"/>
             <wp:effectExtent b="0" l="0" r="0" t="0"/>
-            <wp:docPr id="2" name="image2.png"/>
+            <wp:docPr id="2" name="image7.png"/>
             <a:graphic>
               <a:graphicData uri="http://schemas.openxmlformats.org/drawingml/2006/picture">
                 <pic:pic>
                   <pic:nvPicPr>
-                    <pic:cNvPr id="0" name="image2.png"/>
+                    <pic:cNvPr id="0" name="image7.png"/>
                     <pic:cNvPicPr preferRelativeResize="0"/>
                   </pic:nvPicPr>
                   <pic:blipFill>
@@ -1707,12 +1707,12 @@
           <wp:inline distB="114300" distT="114300" distL="114300" distR="114300">
             <wp:extent cx="4519613" cy="2939135"/>
             <wp:effectExtent b="0" l="0" r="0" t="0"/>
-            <wp:docPr id="3" name="image10.png"/>
+            <wp:docPr id="3" name="image6.png"/>
             <a:graphic>
               <a:graphicData uri="http://schemas.openxmlformats.org/drawingml/2006/picture">
                 <pic:pic>
                   <pic:nvPicPr>
-                    <pic:cNvPr id="0" name="image10.png"/>
+                    <pic:cNvPr id="0" name="image6.png"/>
                     <pic:cNvPicPr preferRelativeResize="0"/>
                   </pic:nvPicPr>
                   <pic:blipFill>
@@ -1954,12 +1954,12 @@
           <wp:inline distB="114300" distT="114300" distL="114300" distR="114300">
             <wp:extent cx="3905250" cy="1851535"/>
             <wp:effectExtent b="0" l="0" r="0" t="0"/>
-            <wp:docPr id="4" name="image8.png"/>
+            <wp:docPr id="4" name="image12.png"/>
             <a:graphic>
               <a:graphicData uri="http://schemas.openxmlformats.org/drawingml/2006/picture">
                 <pic:pic>
                   <pic:nvPicPr>
-                    <pic:cNvPr id="0" name="image8.png"/>
+                    <pic:cNvPr id="0" name="image12.png"/>
                     <pic:cNvPicPr preferRelativeResize="0"/>
                   </pic:nvPicPr>
                   <pic:blipFill>
@@ -2038,12 +2038,12 @@
           <wp:inline distB="114300" distT="114300" distL="114300" distR="114300">
             <wp:extent cx="6210300" cy="1739900"/>
             <wp:effectExtent b="0" l="0" r="0" t="0"/>
-            <wp:docPr id="9" name="image12.png"/>
+            <wp:docPr id="9" name="image11.png"/>
             <a:graphic>
               <a:graphicData uri="http://schemas.openxmlformats.org/drawingml/2006/picture">
                 <pic:pic>
                   <pic:nvPicPr>
-                    <pic:cNvPr id="0" name="image12.png"/>
+                    <pic:cNvPr id="0" name="image11.png"/>
                     <pic:cNvPicPr preferRelativeResize="0"/>
                   </pic:nvPicPr>
                   <pic:blipFill>
@@ -2215,12 +2215,12 @@
             <wp:extent cx="3881438" cy="2304604"/>
             <wp:effectExtent b="0" l="0" r="0" t="0"/>
             <wp:wrapSquare wrapText="bothSides" distB="114300" distT="114300" distL="114300" distR="114300"/>
-            <wp:docPr id="1" name="image7.png"/>
+            <wp:docPr id="1" name="image10.png"/>
             <a:graphic>
               <a:graphicData uri="http://schemas.openxmlformats.org/drawingml/2006/picture">
                 <pic:pic>
                   <pic:nvPicPr>
-                    <pic:cNvPr id="0" name="image7.png"/>
+                    <pic:cNvPr id="0" name="image10.png"/>
                     <pic:cNvPicPr preferRelativeResize="0"/>
                   </pic:nvPicPr>
                   <pic:blipFill>
@@ -2277,12 +2277,12 @@
             <wp:extent cx="2991526" cy="1183958"/>
             <wp:effectExtent b="0" l="0" r="0" t="0"/>
             <wp:wrapSquare wrapText="bothSides" distB="114300" distT="114300" distL="114300" distR="114300"/>
-            <wp:docPr id="12" name="image1.png"/>
+            <wp:docPr id="12" name="image9.png"/>
             <a:graphic>
               <a:graphicData uri="http://schemas.openxmlformats.org/drawingml/2006/picture">
                 <pic:pic>
                   <pic:nvPicPr>
-                    <pic:cNvPr id="0" name="image1.png"/>
+                    <pic:cNvPr id="0" name="image9.png"/>
                     <pic:cNvPicPr preferRelativeResize="0"/>
                   </pic:nvPicPr>
                   <pic:blipFill>

</xml_diff>